<commit_message>
feat: cap nhat thiet ke
</commit_message>
<xml_diff>
--- a/docs/MyProjectMgnt.docx
+++ b/docs/MyProjectMgnt.docx
@@ -3791,12 +3791,35 @@
           <w:numId w:val="5"/>
         </w:numPr>
         <w:ind w:left="1620" w:hanging="180"/>
+        <w:rPr/>
+      </w:pPr>
+      <w:r>
+        <w:rPr>
+          <w:b/>
+          <w:bCs/>
+        </w:rPr>
+        <w:t>references </w:t>
+      </w:r>
+      <w:r>
+        <w:rPr/>
+        <w:t xml:space="preserve">: thư mục chứa bản gốc, tài liệu tham khảo gốc lấy về từ internet… Ví dụ, nếu dev tham khảo mã nguồn mở XYZ, thì dev phải đưa file nén mã nguồn mở gốc đó vào thư mục này, đồng thời giải nén và copy một lần nữa vào thư mục </w:t>
+      </w:r>
+      <w:r>
+        <w:rPr>
+          <w:b/>
+          <w:bCs/>
+        </w:rPr>
+        <w:t>sources.</w:t>
+      </w:r>
+      <w:r>
+        <w:rPr/>
+        <w:t xml:space="preserve"> </w:t>
+      </w:r>
+      <w:r>
         <w:rPr>
           <w:color w:val="FF0000"/>
         </w:rPr>
-      </w:pPr>
-      <w:r>
-        <w:rPr/>
+        <w:t>SV chỉ cần copy tượng trưng một vài file text vào đây là được</w:t>
       </w:r>
     </w:p>
     <w:p>

</xml_diff>

<commit_message>
feat: cap nhat chi phi
</commit_message>
<xml_diff>
--- a/docs/MyProjectMgnt.docx
+++ b/docs/MyProjectMgnt.docx
@@ -3892,11 +3892,250 @@
       </w:pPr>
       <w:r>
         <w:rPr/>
+      </w:r>
+    </w:p>
+    <w:p>
+      <w:pPr>
+        <w:pStyle w:val="ListParagraph"/>
+        <w:numPr>
+          <w:ilvl w:val="2"/>
+          <w:numId w:val="5"/>
+        </w:numPr>
+        <w:ind w:left="1620" w:hanging="180"/>
+        <w:rPr>
+          <w:lang w:val="fr-FR"/>
+        </w:rPr>
+      </w:pPr>
+      <w:r>
+        <w:rPr>
+          <w:b/>
+          <w:bCs/>
+          <w:lang w:val="fr-FR"/>
+        </w:rPr>
+        <w:t xml:space="preserve">sources: </w:t>
+      </w:r>
+      <w:r>
+        <w:rPr>
+          <w:lang w:val="fr-FR"/>
+        </w:rPr>
+        <w:t xml:space="preserve">chứa mã nguồn của sản phẩm. </w:t>
+      </w:r>
+      <w:r>
+        <w:rPr>
+          <w:color w:val="FF0000"/>
+          <w:lang w:val="fr-FR"/>
+        </w:rPr>
+        <w:t>Trong học phần này, SV chỉ cần copy tượng trưng một vài file vào đây là được.</w:t>
+      </w:r>
+    </w:p>
+    <w:p>
+      <w:pPr>
+        <w:pStyle w:val="ListParagraph"/>
+        <w:numPr>
+          <w:ilvl w:val="0"/>
+          <w:numId w:val="5"/>
+        </w:numPr>
+        <w:rPr>
+          <w:color w:val="FF0000"/>
+          <w:lang w:val="fr-FR"/>
+        </w:rPr>
+      </w:pPr>
+      <w:r>
+        <w:rPr>
+          <w:lang w:val="fr-FR"/>
+        </w:rPr>
+        <w:t xml:space="preserve">Mỗi thành viên trong nhóm tự soạn thảo và phải upload các chỉnh sửa lên GitHub. </w:t>
+      </w:r>
+      <w:r>
+        <w:rPr>
+          <w:color w:val="FF0000"/>
+          <w:lang w:val="fr-FR"/>
+        </w:rPr>
+        <w:t>Trong học phần này, mỗi SV cần đạt được &gt;=10 commit cho file báo cáo này.</w:t>
+      </w:r>
+    </w:p>
+    <w:p>
+      <w:pPr>
+        <w:pStyle w:val="Normal"/>
+        <w:rPr>
+          <w:rStyle w:val="Strong"/>
+        </w:rPr>
+      </w:pPr>
+      <w:r>
+        <w:rPr/>
+      </w:r>
+    </w:p>
+    <w:p>
+      <w:pPr>
+        <w:pStyle w:val="Normal"/>
+        <w:widowControl/>
+        <w:suppressAutoHyphens w:val="false"/>
+        <w:spacing w:lineRule="auto" w:line="240" w:before="0" w:after="0"/>
+        <w:jc w:val="left"/>
+        <w:rPr>
+          <w:rStyle w:val="Strong"/>
+        </w:rPr>
+      </w:pPr>
+      <w:r>
+        <w:rPr/>
+      </w:r>
+      <w:r>
+        <w:br w:type="page"/>
+      </w:r>
+    </w:p>
+    <w:p>
+      <w:pPr>
+        <w:pStyle w:val="Normal"/>
+        <w:rPr>
+          <w:rStyle w:val="Strong"/>
+        </w:rPr>
+      </w:pPr>
+      <w:r>
+        <w:rPr>
+          <w:rStyle w:val="Strong"/>
+        </w:rPr>
+        <w:t>VỀ QUẢN LÝ CÔNG VIỆC</w:t>
+      </w:r>
+    </w:p>
+    <w:p>
+      <w:pPr>
+        <w:pStyle w:val="Normal"/>
+        <w:rPr/>
+      </w:pPr>
+      <w:r>
+        <w:rPr/>
+        <w:t xml:space="preserve">Sử dụng công cụ MS Planner với tài khoản email trường của SV.   </w:t>
+      </w:r>
+      <w:hyperlink r:id="rId5">
+        <w:r>
+          <w:rPr>
+            <w:webHidden/>
+            <w:rStyle w:val="InternetLink"/>
+          </w:rPr>
+          <w:t>https://tasks.office.com/</w:t>
+        </w:r>
+      </w:hyperlink>
+    </w:p>
+    <w:p>
+      <w:pPr>
+        <w:pStyle w:val="Normal"/>
+        <w:rPr>
+          <w:i/>
+          <w:i/>
+          <w:iCs/>
+        </w:rPr>
+      </w:pPr>
+      <w:r>
+        <w:rPr>
+          <w:i/>
+          <w:iCs/>
+        </w:rPr>
+        <w:t>Gợi ý: yêu cầu này của bài tập lớn có thể tiến hành luôn và ngay, không ảnh hưởng tới phần báo cáo</w:t>
+      </w:r>
+    </w:p>
+    <w:p>
+      <w:pPr>
+        <w:pStyle w:val="Normal"/>
+        <w:rPr>
+          <w:i/>
+          <w:i/>
+          <w:iCs/>
+        </w:rPr>
+      </w:pPr>
+      <w:r>
+        <w:rPr>
+          <w:i/>
+          <w:iCs/>
+        </w:rPr>
+      </w:r>
+    </w:p>
+    <w:p>
+      <w:pPr>
+        <w:pStyle w:val="ListParagraph"/>
+        <w:numPr>
+          <w:ilvl w:val="0"/>
+          <w:numId w:val="6"/>
+        </w:numPr>
+        <w:rPr/>
+      </w:pPr>
+      <w:r>
+        <w:rPr/>
+        <w:t xml:space="preserve"> </w:t>
+      </w:r>
+      <w:r>
+        <w:rPr/>
+        <w:t>Mỗi SV đều phải có tài khoản MS Planner cá nhân.</w:t>
+      </w:r>
+    </w:p>
+    <w:p>
+      <w:pPr>
+        <w:pStyle w:val="ListParagraph"/>
+        <w:numPr>
+          <w:ilvl w:val="0"/>
+          <w:numId w:val="6"/>
+        </w:numPr>
+        <w:rPr/>
+      </w:pPr>
+      <w:r>
+        <w:rPr/>
+        <w:t xml:space="preserve">Tạo một Project chung cho cả nhóm </w:t>
+      </w:r>
+    </w:p>
+    <w:p>
+      <w:pPr>
+        <w:pStyle w:val="ListParagraph"/>
+        <w:numPr>
+          <w:ilvl w:val="0"/>
+          <w:numId w:val="6"/>
+        </w:numPr>
+        <w:rPr/>
+      </w:pPr>
+      <w:r>
+        <w:rPr/>
+        <w:t xml:space="preserve">Add tài khoản giáo viên </w:t>
+      </w:r>
+      <w:hyperlink r:id="rId6">
+        <w:r>
+          <w:rPr>
+            <w:webHidden/>
+            <w:rStyle w:val="InternetLink"/>
+          </w:rPr>
+          <w:t>tien.nguyenduc@hust.edu.vn</w:t>
+        </w:r>
+      </w:hyperlink>
+      <w:r>
+        <w:rPr/>
+        <w:t xml:space="preserve"> như là một thành viên của dự án</w:t>
+      </w:r>
+    </w:p>
+    <w:p>
+      <w:pPr>
+        <w:pStyle w:val="ListParagraph"/>
+        <w:numPr>
+          <w:ilvl w:val="0"/>
+          <w:numId w:val="6"/>
+        </w:numPr>
+        <w:rPr/>
+      </w:pPr>
+      <w:r>
+        <w:rPr/>
+        <w:t>Cấu trúc Project với 3 cột cơ bản (Tùy ý thêm các cột khác)</w:t>
+      </w:r>
+    </w:p>
+    <w:p>
+      <w:pPr>
+        <w:pStyle w:val="ListParagraph"/>
+        <w:ind w:left="720" w:hanging="0"/>
+        <w:jc w:val="center"/>
+        <w:rPr/>
+      </w:pPr>
+      <w:r>
+        <w:rPr/>
         <w:drawing>
-          <wp:inline distT="0" distB="5080" distL="0" distR="1270">
-            <wp:extent cx="760730" cy="490855"/>
+          <wp:inline distT="0" distB="0" distL="0" distR="0">
+            <wp:extent cx="2790825" cy="1711325"/>
             <wp:effectExtent l="0" t="0" r="0" b="0"/>
-            <wp:docPr id="4" name="Picture 2" descr=""/>
+            <wp:docPr id="4" name="Picture 4" descr="Image result for kanban"/>
             <wp:cNvGraphicFramePr>
               <a:graphicFrameLocks xmlns:a="http://schemas.openxmlformats.org/drawingml/2006/main" noChangeAspect="1"/>
             </wp:cNvGraphicFramePr>
@@ -3904,289 +4143,13 @@
               <a:graphicData uri="http://schemas.openxmlformats.org/drawingml/2006/picture">
                 <pic:pic xmlns:pic="http://schemas.openxmlformats.org/drawingml/2006/picture">
                   <pic:nvPicPr>
-                    <pic:cNvPr id="4" name="Picture 2" descr=""/>
+                    <pic:cNvPr id="4" name="Picture 4" descr="Image result for kanban"/>
                     <pic:cNvPicPr>
                       <a:picLocks noChangeAspect="1" noChangeArrowheads="1"/>
                     </pic:cNvPicPr>
                   </pic:nvPicPr>
                   <pic:blipFill>
-                    <a:blip r:embed="rId5"/>
-                    <a:stretch>
-                      <a:fillRect/>
-                    </a:stretch>
-                  </pic:blipFill>
-                  <pic:spPr bwMode="auto">
-                    <a:xfrm>
-                      <a:off x="0" y="0"/>
-                      <a:ext cx="760730" cy="490855"/>
-                    </a:xfrm>
-                    <a:prstGeom prst="rect">
-                      <a:avLst/>
-                    </a:prstGeom>
-                  </pic:spPr>
-                </pic:pic>
-              </a:graphicData>
-            </a:graphic>
-          </wp:inline>
-        </w:drawing>
-      </w:r>
-    </w:p>
-    <w:p>
-      <w:pPr>
-        <w:pStyle w:val="ListParagraph"/>
-        <w:numPr>
-          <w:ilvl w:val="2"/>
-          <w:numId w:val="5"/>
-        </w:numPr>
-        <w:ind w:left="1620" w:hanging="180"/>
-        <w:rPr>
-          <w:lang w:val="fr-FR"/>
-        </w:rPr>
-      </w:pPr>
-      <w:r>
-        <w:rPr>
-          <w:b/>
-          <w:bCs/>
-          <w:lang w:val="fr-FR"/>
-        </w:rPr>
-        <w:t xml:space="preserve">sources: </w:t>
-      </w:r>
-      <w:r>
-        <w:rPr>
-          <w:lang w:val="fr-FR"/>
-        </w:rPr>
-        <w:t xml:space="preserve">chứa mã nguồn của sản phẩm. </w:t>
-      </w:r>
-      <w:r>
-        <w:rPr>
-          <w:color w:val="FF0000"/>
-          <w:lang w:val="fr-FR"/>
-        </w:rPr>
-        <w:t>Trong học phần này, SV chỉ cần copy tượng trưng một vài file vào đây là được.</w:t>
-      </w:r>
-    </w:p>
-    <w:p>
-      <w:pPr>
-        <w:pStyle w:val="ListParagraph"/>
-        <w:numPr>
-          <w:ilvl w:val="0"/>
-          <w:numId w:val="5"/>
-        </w:numPr>
-        <w:rPr>
-          <w:color w:val="FF0000"/>
-          <w:lang w:val="fr-FR"/>
-        </w:rPr>
-      </w:pPr>
-      <w:r>
-        <w:rPr>
-          <w:lang w:val="fr-FR"/>
-        </w:rPr>
-        <w:t xml:space="preserve">Mỗi thành viên trong nhóm tự soạn thảo và phải upload các chỉnh sửa lên GitHub. </w:t>
-      </w:r>
-      <w:r>
-        <w:rPr>
-          <w:color w:val="FF0000"/>
-          <w:lang w:val="fr-FR"/>
-        </w:rPr>
-        <w:t>Trong học phần này, mỗi SV cần đạt được &gt;=10 commit cho file báo cáo này.</w:t>
-      </w:r>
-    </w:p>
-    <w:p>
-      <w:pPr>
-        <w:pStyle w:val="Normal"/>
-        <w:rPr>
-          <w:rStyle w:val="Strong"/>
-        </w:rPr>
-      </w:pPr>
-      <w:r>
-        <w:rPr/>
-      </w:r>
-    </w:p>
-    <w:p>
-      <w:pPr>
-        <w:pStyle w:val="Normal"/>
-        <w:widowControl/>
-        <w:suppressAutoHyphens w:val="false"/>
-        <w:spacing w:lineRule="auto" w:line="240" w:before="0" w:after="0"/>
-        <w:jc w:val="left"/>
-        <w:rPr>
-          <w:rStyle w:val="Strong"/>
-        </w:rPr>
-      </w:pPr>
-      <w:r>
-        <w:rPr/>
-      </w:r>
-      <w:r>
-        <w:br w:type="page"/>
-      </w:r>
-    </w:p>
-    <w:p>
-      <w:pPr>
-        <w:pStyle w:val="Normal"/>
-        <w:rPr>
-          <w:rStyle w:val="Strong"/>
-        </w:rPr>
-      </w:pPr>
-      <w:r>
-        <w:rPr>
-          <w:rStyle w:val="Strong"/>
-        </w:rPr>
-        <w:t>VỀ QUẢN LÝ CÔNG VIỆC</w:t>
-      </w:r>
-    </w:p>
-    <w:p>
-      <w:pPr>
-        <w:pStyle w:val="Normal"/>
-        <w:rPr/>
-      </w:pPr>
-      <w:r>
-        <w:rPr/>
-        <w:t xml:space="preserve">Sử dụng công cụ MS Planner với tài khoản email trường của SV.   </w:t>
-      </w:r>
-      <w:hyperlink r:id="rId6">
-        <w:r>
-          <w:rPr>
-            <w:webHidden/>
-            <w:rStyle w:val="InternetLink"/>
-          </w:rPr>
-          <w:t>https://tasks.office.com/</w:t>
-        </w:r>
-      </w:hyperlink>
-    </w:p>
-    <w:p>
-      <w:pPr>
-        <w:pStyle w:val="Normal"/>
-        <w:rPr>
-          <w:i/>
-          <w:i/>
-          <w:iCs/>
-        </w:rPr>
-      </w:pPr>
-      <w:r>
-        <w:rPr>
-          <w:i/>
-          <w:iCs/>
-        </w:rPr>
-        <w:t>Gợi ý: yêu cầu này của bài tập lớn có thể tiến hành luôn và ngay, không ảnh hưởng tới phần báo cáo</w:t>
-      </w:r>
-    </w:p>
-    <w:p>
-      <w:pPr>
-        <w:pStyle w:val="Normal"/>
-        <w:rPr>
-          <w:i/>
-          <w:i/>
-          <w:iCs/>
-        </w:rPr>
-      </w:pPr>
-      <w:r>
-        <w:rPr>
-          <w:i/>
-          <w:iCs/>
-        </w:rPr>
-      </w:r>
-    </w:p>
-    <w:p>
-      <w:pPr>
-        <w:pStyle w:val="ListParagraph"/>
-        <w:numPr>
-          <w:ilvl w:val="0"/>
-          <w:numId w:val="6"/>
-        </w:numPr>
-        <w:rPr/>
-      </w:pPr>
-      <w:r>
-        <w:rPr/>
-        <w:t xml:space="preserve"> </w:t>
-      </w:r>
-      <w:r>
-        <w:rPr/>
-        <w:t>Mỗi SV đều phải có tài khoản MS Planner cá nhân.</w:t>
-      </w:r>
-    </w:p>
-    <w:p>
-      <w:pPr>
-        <w:pStyle w:val="ListParagraph"/>
-        <w:numPr>
-          <w:ilvl w:val="0"/>
-          <w:numId w:val="6"/>
-        </w:numPr>
-        <w:rPr/>
-      </w:pPr>
-      <w:r>
-        <w:rPr/>
-        <w:t xml:space="preserve">Tạo một Project chung cho cả nhóm </w:t>
-      </w:r>
-    </w:p>
-    <w:p>
-      <w:pPr>
-        <w:pStyle w:val="ListParagraph"/>
-        <w:numPr>
-          <w:ilvl w:val="0"/>
-          <w:numId w:val="6"/>
-        </w:numPr>
-        <w:rPr/>
-      </w:pPr>
-      <w:r>
-        <w:rPr/>
-        <w:t xml:space="preserve">Add tài khoản giáo viên </w:t>
-      </w:r>
-      <w:hyperlink r:id="rId7">
-        <w:r>
-          <w:rPr>
-            <w:webHidden/>
-            <w:rStyle w:val="InternetLink"/>
-          </w:rPr>
-          <w:t>tien.nguyenduc@hust.edu.vn</w:t>
-        </w:r>
-      </w:hyperlink>
-      <w:r>
-        <w:rPr/>
-        <w:t xml:space="preserve"> như là một thành viên của dự án</w:t>
-      </w:r>
-    </w:p>
-    <w:p>
-      <w:pPr>
-        <w:pStyle w:val="ListParagraph"/>
-        <w:numPr>
-          <w:ilvl w:val="0"/>
-          <w:numId w:val="6"/>
-        </w:numPr>
-        <w:rPr/>
-      </w:pPr>
-      <w:r>
-        <w:rPr/>
-        <w:t>Cấu trúc Project với 3 cột cơ bản (Tùy ý thêm các cột khác)</w:t>
-      </w:r>
-    </w:p>
-    <w:p>
-      <w:pPr>
-        <w:pStyle w:val="ListParagraph"/>
-        <w:ind w:left="720" w:hanging="0"/>
-        <w:jc w:val="center"/>
-        <w:rPr/>
-      </w:pPr>
-      <w:r>
-        <w:rPr/>
-        <w:drawing>
-          <wp:inline distT="0" distB="0" distL="0" distR="0">
-            <wp:extent cx="2790825" cy="1711325"/>
-            <wp:effectExtent l="0" t="0" r="0" b="0"/>
-            <wp:docPr id="5" name="Picture 4" descr="Image result for kanban"/>
-            <wp:cNvGraphicFramePr>
-              <a:graphicFrameLocks xmlns:a="http://schemas.openxmlformats.org/drawingml/2006/main" noChangeAspect="1"/>
-            </wp:cNvGraphicFramePr>
-            <a:graphic xmlns:a="http://schemas.openxmlformats.org/drawingml/2006/main">
-              <a:graphicData uri="http://schemas.openxmlformats.org/drawingml/2006/picture">
-                <pic:pic xmlns:pic="http://schemas.openxmlformats.org/drawingml/2006/picture">
-                  <pic:nvPicPr>
-                    <pic:cNvPr id="5" name="Picture 4" descr="Image result for kanban"/>
-                    <pic:cNvPicPr>
-                      <a:picLocks noChangeAspect="1" noChangeArrowheads="1"/>
-                    </pic:cNvPicPr>
-                  </pic:nvPicPr>
-                  <pic:blipFill>
-                    <a:blip r:embed="rId8"/>
+                    <a:blip r:embed="rId7"/>
                     <a:stretch>
                       <a:fillRect/>
                     </a:stretch>
@@ -4282,7 +4245,7 @@
               <wp:inline distT="0" distB="0" distL="114300" distR="114300">
                 <wp:extent cx="2672080" cy="1169670"/>
                 <wp:effectExtent l="0" t="0" r="0" b="0"/>
-                <wp:docPr id="6" name="Canvas 5"/>
+                <wp:docPr id="5" name="Canvas 5"/>
                 <a:graphic xmlns:a="http://schemas.openxmlformats.org/drawingml/2006/main">
                   <a:graphicData uri="http://schemas.microsoft.com/office/word/2010/wordprocessingGroup">
                     <wpg:wgp>
@@ -7073,9 +7036,9 @@
     <w:p>
       <w:pPr>
         <w:sectPr>
-          <w:headerReference w:type="default" r:id="rId9"/>
-          <w:footerReference w:type="default" r:id="rId10"/>
-          <w:footerReference w:type="first" r:id="rId11"/>
+          <w:headerReference w:type="default" r:id="rId8"/>
+          <w:footerReference w:type="default" r:id="rId9"/>
+          <w:footerReference w:type="first" r:id="rId10"/>
           <w:type w:val="nextPage"/>
           <w:pgSz w:w="11906" w:h="16838"/>
           <w:pgMar w:left="1987" w:right="1138" w:header="720" w:top="1138" w:footer="720" w:bottom="1138" w:gutter="0"/>
@@ -7246,7 +7209,7 @@
         </w:rPr>
         <w:t xml:space="preserve">(bắt buộc): </w:t>
       </w:r>
-      <w:hyperlink r:id="rId12">
+      <w:hyperlink r:id="rId11">
         <w:r>
           <w:rPr>
             <w:webHidden/>
@@ -8025,7 +7988,7 @@
           <wp:inline distT="0" distB="0" distL="0" distR="0">
             <wp:extent cx="5575300" cy="2561590"/>
             <wp:effectExtent l="0" t="0" r="0" b="0"/>
-            <wp:docPr id="7" name="Hình ảnh 7" descr=""/>
+            <wp:docPr id="6" name="Hình ảnh 7" descr=""/>
             <wp:cNvGraphicFramePr>
               <a:graphicFrameLocks xmlns:a="http://schemas.openxmlformats.org/drawingml/2006/main" noChangeAspect="1"/>
             </wp:cNvGraphicFramePr>
@@ -8033,13 +7996,13 @@
               <a:graphicData uri="http://schemas.openxmlformats.org/drawingml/2006/picture">
                 <pic:pic xmlns:pic="http://schemas.openxmlformats.org/drawingml/2006/picture">
                   <pic:nvPicPr>
-                    <pic:cNvPr id="7" name="Hình ảnh 7" descr=""/>
+                    <pic:cNvPr id="6" name="Hình ảnh 7" descr=""/>
                     <pic:cNvPicPr>
                       <a:picLocks noChangeAspect="1" noChangeArrowheads="1"/>
                     </pic:cNvPicPr>
                   </pic:nvPicPr>
                   <pic:blipFill>
-                    <a:blip r:embed="rId13"/>
+                    <a:blip r:embed="rId12"/>
                     <a:stretch>
                       <a:fillRect/>
                     </a:stretch>
@@ -8694,7 +8657,7 @@
           <wp:inline distT="0" distB="8890" distL="0" distR="6350">
             <wp:extent cx="5575300" cy="3134360"/>
             <wp:effectExtent l="0" t="0" r="0" b="0"/>
-            <wp:docPr id="8" name="Image1" descr=""/>
+            <wp:docPr id="7" name="Image1" descr=""/>
             <wp:cNvGraphicFramePr>
               <a:graphicFrameLocks xmlns:a="http://schemas.openxmlformats.org/drawingml/2006/main" noChangeAspect="1"/>
             </wp:cNvGraphicFramePr>
@@ -8702,7 +8665,85 @@
               <a:graphicData uri="http://schemas.openxmlformats.org/drawingml/2006/picture">
                 <pic:pic xmlns:pic="http://schemas.openxmlformats.org/drawingml/2006/picture">
                   <pic:nvPicPr>
-                    <pic:cNvPr id="8" name="Image1" descr=""/>
+                    <pic:cNvPr id="7" name="Image1" descr=""/>
+                    <pic:cNvPicPr>
+                      <a:picLocks noChangeAspect="1" noChangeArrowheads="1"/>
+                    </pic:cNvPicPr>
+                  </pic:nvPicPr>
+                  <pic:blipFill>
+                    <a:blip r:embed="rId13"/>
+                    <a:stretch>
+                      <a:fillRect/>
+                    </a:stretch>
+                  </pic:blipFill>
+                  <pic:spPr bwMode="auto">
+                    <a:xfrm>
+                      <a:off x="0" y="0"/>
+                      <a:ext cx="5575300" cy="3134360"/>
+                    </a:xfrm>
+                    <a:prstGeom prst="rect">
+                      <a:avLst/>
+                    </a:prstGeom>
+                  </pic:spPr>
+                </pic:pic>
+              </a:graphicData>
+            </a:graphic>
+          </wp:inline>
+        </w:drawing>
+      </w:r>
+      <w:r>
+        <w:rPr/>
+        <w:t xml:space="preserve"> </w:t>
+      </w:r>
+    </w:p>
+    <w:p>
+      <w:pPr>
+        <w:pStyle w:val="Normal"/>
+        <w:rPr>
+          <w:lang w:eastAsia="en-US" w:bidi="ar-SA"/>
+        </w:rPr>
+      </w:pPr>
+      <w:r>
+        <w:rPr>
+          <w:lang w:eastAsia="en-US" w:bidi="ar-SA"/>
+        </w:rPr>
+      </w:r>
+    </w:p>
+    <w:p>
+      <w:pPr>
+        <w:pStyle w:val="Normal"/>
+        <w:rPr>
+          <w:lang w:eastAsia="en-US" w:bidi="ar-SA"/>
+        </w:rPr>
+      </w:pPr>
+      <w:r>
+        <w:rPr>
+          <w:lang w:eastAsia="en-US" w:bidi="ar-SA"/>
+        </w:rPr>
+      </w:r>
+    </w:p>
+    <w:p>
+      <w:pPr>
+        <w:pStyle w:val="Normal"/>
+        <w:rPr>
+          <w:lang w:eastAsia="en-US" w:bidi="ar-SA"/>
+        </w:rPr>
+      </w:pPr>
+      <w:r>
+        <w:rPr/>
+        <w:drawing>
+          <wp:inline distT="0" distB="8890" distL="0" distR="6350">
+            <wp:extent cx="5575300" cy="3134360"/>
+            <wp:effectExtent l="0" t="0" r="0" b="0"/>
+            <wp:docPr id="8" name="Image2" descr=""/>
+            <wp:cNvGraphicFramePr>
+              <a:graphicFrameLocks xmlns:a="http://schemas.openxmlformats.org/drawingml/2006/main" noChangeAspect="1"/>
+            </wp:cNvGraphicFramePr>
+            <a:graphic xmlns:a="http://schemas.openxmlformats.org/drawingml/2006/main">
+              <a:graphicData uri="http://schemas.openxmlformats.org/drawingml/2006/picture">
+                <pic:pic xmlns:pic="http://schemas.openxmlformats.org/drawingml/2006/picture">
+                  <pic:nvPicPr>
+                    <pic:cNvPr id="8" name="Image2" descr=""/>
                     <pic:cNvPicPr>
                       <a:picLocks noChangeAspect="1" noChangeArrowheads="1"/>
                     </pic:cNvPicPr>
@@ -8728,36 +8769,6 @@
           </wp:inline>
         </w:drawing>
       </w:r>
-      <w:r>
-        <w:rPr/>
-        <w:t xml:space="preserve"> </w:t>
-      </w:r>
-    </w:p>
-    <w:p>
-      <w:pPr>
-        <w:pStyle w:val="Normal"/>
-        <w:rPr>
-          <w:lang w:eastAsia="en-US" w:bidi="ar-SA"/>
-        </w:rPr>
-      </w:pPr>
-      <w:r>
-        <w:rPr>
-          <w:lang w:eastAsia="en-US" w:bidi="ar-SA"/>
-        </w:rPr>
-      </w:r>
-    </w:p>
-    <w:p>
-      <w:pPr>
-        <w:pStyle w:val="Normal"/>
-        <w:rPr>
-          <w:lang w:eastAsia="en-US" w:bidi="ar-SA"/>
-        </w:rPr>
-      </w:pPr>
-      <w:r>
-        <w:rPr>
-          <w:lang w:eastAsia="en-US" w:bidi="ar-SA"/>
-        </w:rPr>
-      </w:r>
     </w:p>
     <w:p>
       <w:pPr>
@@ -8772,7 +8783,7 @@
           <wp:inline distT="0" distB="8890" distL="0" distR="6350">
             <wp:extent cx="5575300" cy="3134360"/>
             <wp:effectExtent l="0" t="0" r="0" b="0"/>
-            <wp:docPr id="9" name="Image2" descr=""/>
+            <wp:docPr id="9" name="Image3" descr=""/>
             <wp:cNvGraphicFramePr>
               <a:graphicFrameLocks xmlns:a="http://schemas.openxmlformats.org/drawingml/2006/main" noChangeAspect="1"/>
             </wp:cNvGraphicFramePr>
@@ -8780,7 +8791,7 @@
               <a:graphicData uri="http://schemas.openxmlformats.org/drawingml/2006/picture">
                 <pic:pic xmlns:pic="http://schemas.openxmlformats.org/drawingml/2006/picture">
                   <pic:nvPicPr>
-                    <pic:cNvPr id="9" name="Image2" descr=""/>
+                    <pic:cNvPr id="9" name="Image3" descr=""/>
                     <pic:cNvPicPr>
                       <a:picLocks noChangeAspect="1" noChangeArrowheads="1"/>
                     </pic:cNvPicPr>
@@ -8820,7 +8831,7 @@
           <wp:inline distT="0" distB="8890" distL="0" distR="6350">
             <wp:extent cx="5575300" cy="3134360"/>
             <wp:effectExtent l="0" t="0" r="0" b="0"/>
-            <wp:docPr id="10" name="Image3" descr=""/>
+            <wp:docPr id="10" name="Picture 5" descr=""/>
             <wp:cNvGraphicFramePr>
               <a:graphicFrameLocks xmlns:a="http://schemas.openxmlformats.org/drawingml/2006/main" noChangeAspect="1"/>
             </wp:cNvGraphicFramePr>
@@ -8828,7 +8839,7 @@
               <a:graphicData uri="http://schemas.openxmlformats.org/drawingml/2006/picture">
                 <pic:pic xmlns:pic="http://schemas.openxmlformats.org/drawingml/2006/picture">
                   <pic:nvPicPr>
-                    <pic:cNvPr id="10" name="Image3" descr=""/>
+                    <pic:cNvPr id="10" name="Picture 5" descr=""/>
                     <pic:cNvPicPr>
                       <a:picLocks noChangeAspect="1" noChangeArrowheads="1"/>
                     </pic:cNvPicPr>
@@ -8868,7 +8879,7 @@
           <wp:inline distT="0" distB="8890" distL="0" distR="6350">
             <wp:extent cx="5575300" cy="3134360"/>
             <wp:effectExtent l="0" t="0" r="0" b="0"/>
-            <wp:docPr id="11" name="Picture 5" descr=""/>
+            <wp:docPr id="11" name="Image4" descr=""/>
             <wp:cNvGraphicFramePr>
               <a:graphicFrameLocks xmlns:a="http://schemas.openxmlformats.org/drawingml/2006/main" noChangeAspect="1"/>
             </wp:cNvGraphicFramePr>
@@ -8876,7 +8887,7 @@
               <a:graphicData uri="http://schemas.openxmlformats.org/drawingml/2006/picture">
                 <pic:pic xmlns:pic="http://schemas.openxmlformats.org/drawingml/2006/picture">
                   <pic:nvPicPr>
-                    <pic:cNvPr id="11" name="Picture 5" descr=""/>
+                    <pic:cNvPr id="11" name="Image4" descr=""/>
                     <pic:cNvPicPr>
                       <a:picLocks noChangeAspect="1" noChangeArrowheads="1"/>
                     </pic:cNvPicPr>
@@ -8916,7 +8927,7 @@
           <wp:inline distT="0" distB="8890" distL="0" distR="6350">
             <wp:extent cx="5575300" cy="3134360"/>
             <wp:effectExtent l="0" t="0" r="0" b="0"/>
-            <wp:docPr id="12" name="Image4" descr=""/>
+            <wp:docPr id="12" name="Image5" descr=""/>
             <wp:cNvGraphicFramePr>
               <a:graphicFrameLocks xmlns:a="http://schemas.openxmlformats.org/drawingml/2006/main" noChangeAspect="1"/>
             </wp:cNvGraphicFramePr>
@@ -8924,7 +8935,7 @@
               <a:graphicData uri="http://schemas.openxmlformats.org/drawingml/2006/picture">
                 <pic:pic xmlns:pic="http://schemas.openxmlformats.org/drawingml/2006/picture">
                   <pic:nvPicPr>
-                    <pic:cNvPr id="12" name="Image4" descr=""/>
+                    <pic:cNvPr id="12" name="Image5" descr=""/>
                     <pic:cNvPicPr>
                       <a:picLocks noChangeAspect="1" noChangeArrowheads="1"/>
                     </pic:cNvPicPr>
@@ -8964,7 +8975,7 @@
           <wp:inline distT="0" distB="8890" distL="0" distR="6350">
             <wp:extent cx="5575300" cy="3134360"/>
             <wp:effectExtent l="0" t="0" r="0" b="0"/>
-            <wp:docPr id="13" name="Image5" descr=""/>
+            <wp:docPr id="13" name="Image6" descr=""/>
             <wp:cNvGraphicFramePr>
               <a:graphicFrameLocks xmlns:a="http://schemas.openxmlformats.org/drawingml/2006/main" noChangeAspect="1"/>
             </wp:cNvGraphicFramePr>
@@ -8972,7 +8983,7 @@
               <a:graphicData uri="http://schemas.openxmlformats.org/drawingml/2006/picture">
                 <pic:pic xmlns:pic="http://schemas.openxmlformats.org/drawingml/2006/picture">
                   <pic:nvPicPr>
-                    <pic:cNvPr id="13" name="Image5" descr=""/>
+                    <pic:cNvPr id="13" name="Image6" descr=""/>
                     <pic:cNvPicPr>
                       <a:picLocks noChangeAspect="1" noChangeArrowheads="1"/>
                     </pic:cNvPicPr>
@@ -9012,7 +9023,7 @@
           <wp:inline distT="0" distB="8890" distL="0" distR="6350">
             <wp:extent cx="5575300" cy="3134360"/>
             <wp:effectExtent l="0" t="0" r="0" b="0"/>
-            <wp:docPr id="14" name="Image6" descr=""/>
+            <wp:docPr id="14" name="Image7" descr=""/>
             <wp:cNvGraphicFramePr>
               <a:graphicFrameLocks xmlns:a="http://schemas.openxmlformats.org/drawingml/2006/main" noChangeAspect="1"/>
             </wp:cNvGraphicFramePr>
@@ -9020,7 +9031,7 @@
               <a:graphicData uri="http://schemas.openxmlformats.org/drawingml/2006/picture">
                 <pic:pic xmlns:pic="http://schemas.openxmlformats.org/drawingml/2006/picture">
                   <pic:nvPicPr>
-                    <pic:cNvPr id="14" name="Image6" descr=""/>
+                    <pic:cNvPr id="14" name="Image7" descr=""/>
                     <pic:cNvPicPr>
                       <a:picLocks noChangeAspect="1" noChangeArrowheads="1"/>
                     </pic:cNvPicPr>
@@ -9049,6 +9060,26 @@
     </w:p>
     <w:p>
       <w:pPr>
+        <w:pStyle w:val="Heading2"/>
+        <w:numPr>
+          <w:ilvl w:val="1"/>
+          <w:numId w:val="3"/>
+        </w:numPr>
+        <w:rPr>
+          <w:lang w:eastAsia="en-US" w:bidi="ar-SA"/>
+        </w:rPr>
+      </w:pPr>
+      <w:bookmarkStart w:id="23" w:name="_Toc27737560"/>
+      <w:bookmarkEnd w:id="23"/>
+      <w:r>
+        <w:rPr>
+          <w:lang w:eastAsia="en-US" w:bidi="ar-SA"/>
+        </w:rPr>
+        <w:t>Cơ sở dữ liệu</w:t>
+      </w:r>
+    </w:p>
+    <w:p>
+      <w:pPr>
         <w:pStyle w:val="Normal"/>
         <w:rPr>
           <w:lang w:eastAsia="en-US" w:bidi="ar-SA"/>
@@ -9057,10 +9088,10 @@
       <w:r>
         <w:rPr/>
         <w:drawing>
-          <wp:inline distT="0" distB="8890" distL="0" distR="6350">
-            <wp:extent cx="5575300" cy="3134360"/>
+          <wp:inline distT="0" distB="5715" distL="0" distR="6350">
+            <wp:extent cx="5575300" cy="7195185"/>
             <wp:effectExtent l="0" t="0" r="0" b="0"/>
-            <wp:docPr id="15" name="Image7" descr=""/>
+            <wp:docPr id="15" name="Picture 19" descr=""/>
             <wp:cNvGraphicFramePr>
               <a:graphicFrameLocks xmlns:a="http://schemas.openxmlformats.org/drawingml/2006/main" noChangeAspect="1"/>
             </wp:cNvGraphicFramePr>
@@ -9068,81 +9099,13 @@
               <a:graphicData uri="http://schemas.openxmlformats.org/drawingml/2006/picture">
                 <pic:pic xmlns:pic="http://schemas.openxmlformats.org/drawingml/2006/picture">
                   <pic:nvPicPr>
-                    <pic:cNvPr id="15" name="Image7" descr=""/>
+                    <pic:cNvPr id="15" name="Picture 19" descr=""/>
                     <pic:cNvPicPr>
                       <a:picLocks noChangeAspect="1" noChangeArrowheads="1"/>
                     </pic:cNvPicPr>
                   </pic:nvPicPr>
                   <pic:blipFill>
                     <a:blip r:embed="rId21"/>
-                    <a:stretch>
-                      <a:fillRect/>
-                    </a:stretch>
-                  </pic:blipFill>
-                  <pic:spPr bwMode="auto">
-                    <a:xfrm>
-                      <a:off x="0" y="0"/>
-                      <a:ext cx="5575300" cy="3134360"/>
-                    </a:xfrm>
-                    <a:prstGeom prst="rect">
-                      <a:avLst/>
-                    </a:prstGeom>
-                  </pic:spPr>
-                </pic:pic>
-              </a:graphicData>
-            </a:graphic>
-          </wp:inline>
-        </w:drawing>
-      </w:r>
-    </w:p>
-    <w:p>
-      <w:pPr>
-        <w:pStyle w:val="Heading2"/>
-        <w:numPr>
-          <w:ilvl w:val="1"/>
-          <w:numId w:val="3"/>
-        </w:numPr>
-        <w:rPr>
-          <w:lang w:eastAsia="en-US" w:bidi="ar-SA"/>
-        </w:rPr>
-      </w:pPr>
-      <w:bookmarkStart w:id="23" w:name="_Toc27737560"/>
-      <w:bookmarkEnd w:id="23"/>
-      <w:r>
-        <w:rPr>
-          <w:lang w:eastAsia="en-US" w:bidi="ar-SA"/>
-        </w:rPr>
-        <w:t>Cơ sở dữ liệu</w:t>
-      </w:r>
-    </w:p>
-    <w:p>
-      <w:pPr>
-        <w:pStyle w:val="Normal"/>
-        <w:rPr>
-          <w:lang w:eastAsia="en-US" w:bidi="ar-SA"/>
-        </w:rPr>
-      </w:pPr>
-      <w:r>
-        <w:rPr/>
-        <w:drawing>
-          <wp:inline distT="0" distB="5715" distL="0" distR="6350">
-            <wp:extent cx="5575300" cy="7195185"/>
-            <wp:effectExtent l="0" t="0" r="0" b="0"/>
-            <wp:docPr id="16" name="Picture 19" descr=""/>
-            <wp:cNvGraphicFramePr>
-              <a:graphicFrameLocks xmlns:a="http://schemas.openxmlformats.org/drawingml/2006/main" noChangeAspect="1"/>
-            </wp:cNvGraphicFramePr>
-            <a:graphic xmlns:a="http://schemas.openxmlformats.org/drawingml/2006/main">
-              <a:graphicData uri="http://schemas.openxmlformats.org/drawingml/2006/picture">
-                <pic:pic xmlns:pic="http://schemas.openxmlformats.org/drawingml/2006/picture">
-                  <pic:nvPicPr>
-                    <pic:cNvPr id="16" name="Picture 19" descr=""/>
-                    <pic:cNvPicPr>
-                      <a:picLocks noChangeAspect="1" noChangeArrowheads="1"/>
-                    </pic:cNvPicPr>
-                  </pic:nvPicPr>
-                  <pic:blipFill>
-                    <a:blip r:embed="rId22"/>
                     <a:stretch>
                       <a:fillRect/>
                     </a:stretch>
@@ -9168,7 +9131,7 @@
           <wp:inline distT="0" distB="0" distL="0" distR="6350">
             <wp:extent cx="5575300" cy="4827270"/>
             <wp:effectExtent l="0" t="0" r="0" b="0"/>
-            <wp:docPr id="17" name="Picture 31" descr=""/>
+            <wp:docPr id="16" name="Picture 31" descr=""/>
             <wp:cNvGraphicFramePr>
               <a:graphicFrameLocks xmlns:a="http://schemas.openxmlformats.org/drawingml/2006/main" noChangeAspect="1"/>
             </wp:cNvGraphicFramePr>
@@ -9176,13 +9139,13 @@
               <a:graphicData uri="http://schemas.openxmlformats.org/drawingml/2006/picture">
                 <pic:pic xmlns:pic="http://schemas.openxmlformats.org/drawingml/2006/picture">
                   <pic:nvPicPr>
-                    <pic:cNvPr id="17" name="Picture 31" descr=""/>
+                    <pic:cNvPr id="16" name="Picture 31" descr=""/>
                     <pic:cNvPicPr>
                       <a:picLocks noChangeAspect="1" noChangeArrowheads="1"/>
                     </pic:cNvPicPr>
                   </pic:nvPicPr>
                   <pic:blipFill>
-                    <a:blip r:embed="rId23"/>
+                    <a:blip r:embed="rId22"/>
                     <a:stretch>
                       <a:fillRect/>
                     </a:stretch>
@@ -9675,7 +9638,7 @@
           <wp:inline distT="0" distB="0" distL="0" distR="6350">
             <wp:extent cx="5575300" cy="3335020"/>
             <wp:effectExtent l="0" t="0" r="0" b="0"/>
-            <wp:docPr id="18" name="Image8" descr=""/>
+            <wp:docPr id="17" name="Image8" descr=""/>
             <wp:cNvGraphicFramePr>
               <a:graphicFrameLocks xmlns:a="http://schemas.openxmlformats.org/drawingml/2006/main" noChangeAspect="1"/>
             </wp:cNvGraphicFramePr>
@@ -9683,13 +9646,13 @@
               <a:graphicData uri="http://schemas.openxmlformats.org/drawingml/2006/picture">
                 <pic:pic xmlns:pic="http://schemas.openxmlformats.org/drawingml/2006/picture">
                   <pic:nvPicPr>
-                    <pic:cNvPr id="18" name="Image8" descr=""/>
+                    <pic:cNvPr id="17" name="Image8" descr=""/>
                     <pic:cNvPicPr>
                       <a:picLocks noChangeAspect="1" noChangeArrowheads="1"/>
                     </pic:cNvPicPr>
                   </pic:nvPicPr>
                   <pic:blipFill>
-                    <a:blip r:embed="rId24"/>
+                    <a:blip r:embed="rId23"/>
                     <a:stretch>
                       <a:fillRect/>
                     </a:stretch>
@@ -9741,13 +9704,32 @@
         </w:rPr>
         <w:t xml:space="preserve">[1] </w:t>
       </w:r>
+      <w:hyperlink r:id="rId24">
+        <w:r>
+          <w:rPr>
+            <w:webHidden/>
+            <w:rStyle w:val="InternetLink"/>
+          </w:rPr>
+          <w:t>https://reactjs.org/docs/getting-started.html</w:t>
+        </w:r>
+      </w:hyperlink>
+    </w:p>
+    <w:p>
+      <w:pPr>
+        <w:pStyle w:val="Normal"/>
+        <w:rPr/>
+      </w:pPr>
+      <w:r>
+        <w:rPr/>
+        <w:t xml:space="preserve">[2] </w:t>
+      </w:r>
       <w:hyperlink r:id="rId25">
         <w:r>
           <w:rPr>
             <w:webHidden/>
             <w:rStyle w:val="InternetLink"/>
           </w:rPr>
-          <w:t>https://reactjs.org/docs/getting-started.html</w:t>
+          <w:t>https://nodejs.org/en/docs/</w:t>
         </w:r>
       </w:hyperlink>
     </w:p>
@@ -9758,28 +9740,9 @@
       </w:pPr>
       <w:r>
         <w:rPr/>
-        <w:t xml:space="preserve">[2] </w:t>
+        <w:t xml:space="preserve">[3] </w:t>
       </w:r>
       <w:hyperlink r:id="rId26">
-        <w:r>
-          <w:rPr>
-            <w:webHidden/>
-            <w:rStyle w:val="InternetLink"/>
-          </w:rPr>
-          <w:t>https://nodejs.org/en/docs/</w:t>
-        </w:r>
-      </w:hyperlink>
-    </w:p>
-    <w:p>
-      <w:pPr>
-        <w:pStyle w:val="Normal"/>
-        <w:rPr/>
-      </w:pPr>
-      <w:r>
-        <w:rPr/>
-        <w:t xml:space="preserve">[3] </w:t>
-      </w:r>
-      <w:hyperlink r:id="rId27">
         <w:r>
           <w:rPr>
             <w:webHidden/>
@@ -9916,8 +9879,8 @@
       </w:r>
     </w:p>
     <w:sectPr>
-      <w:headerReference w:type="default" r:id="rId28"/>
-      <w:footerReference w:type="default" r:id="rId29"/>
+      <w:headerReference w:type="default" r:id="rId27"/>
+      <w:footerReference w:type="default" r:id="rId28"/>
       <w:type w:val="nextPage"/>
       <w:pgSz w:w="11906" w:h="16838"/>
       <w:pgMar w:left="1987" w:right="1138" w:header="720" w:top="1138" w:footer="720" w:bottom="1138" w:gutter="0"/>
@@ -10159,7 +10122,7 @@
       <mc:AlternateContent>
         <mc:Choice Requires="wps">
           <w:drawing>
-            <wp:anchor behindDoc="1" distT="0" distB="0" distL="114300" distR="114300" simplePos="0" locked="0" layoutInCell="1" allowOverlap="1" relativeHeight="30" wp14:anchorId="2A850F9D">
+            <wp:anchor behindDoc="1" distT="0" distB="0" distL="114300" distR="114300" simplePos="0" locked="0" layoutInCell="1" allowOverlap="1" relativeHeight="29" wp14:anchorId="2A850F9D">
               <wp:simplePos x="0" y="0"/>
               <wp:positionH relativeFrom="margin">
                 <wp:posOffset>-991235</wp:posOffset>
@@ -10170,7 +10133,7 @@
               <wp:extent cx="907415" cy="389890"/>
               <wp:effectExtent l="0" t="0" r="8255" b="0"/>
               <wp:wrapNone/>
-              <wp:docPr id="19" name="Text Box 14"/>
+              <wp:docPr id="18" name="Text Box 14"/>
               <a:graphic xmlns:a="http://schemas.openxmlformats.org/drawingml/2006/main">
                 <a:graphicData uri="http://schemas.microsoft.com/office/word/2010/wordprocessingShape">
                   <wps:wsp>
@@ -10217,7 +10180,7 @@
                               <wp:inline distT="0" distB="0" distL="0" distR="2540">
                                 <wp:extent cx="741045" cy="401955"/>
                                 <wp:effectExtent l="0" t="0" r="0" b="0"/>
-                                <wp:docPr id="21" name="Hình ảnh 11" descr=""/>
+                                <wp:docPr id="20" name="Hình ảnh 11" descr=""/>
                                 <wp:cNvGraphicFramePr>
                                   <a:graphicFrameLocks xmlns:a="http://schemas.openxmlformats.org/drawingml/2006/main" noChangeAspect="1"/>
                                 </wp:cNvGraphicFramePr>
@@ -10225,7 +10188,7 @@
                                   <a:graphicData uri="http://schemas.openxmlformats.org/drawingml/2006/picture">
                                     <pic:pic xmlns:pic="http://schemas.openxmlformats.org/drawingml/2006/picture">
                                       <pic:nvPicPr>
-                                        <pic:cNvPr id="21" name="Hình ảnh 11" descr=""/>
+                                        <pic:cNvPr id="20" name="Hình ảnh 11" descr=""/>
                                         <pic:cNvPicPr>
                                           <a:picLocks noChangeAspect="1" noChangeArrowheads="1"/>
                                         </pic:cNvPicPr>
@@ -10290,7 +10253,7 @@
                         <wp:inline distT="0" distB="0" distL="0" distR="2540">
                           <wp:extent cx="741045" cy="401955"/>
                           <wp:effectExtent l="0" t="0" r="0" b="0"/>
-                          <wp:docPr id="22" name="Hình ảnh 11" descr=""/>
+                          <wp:docPr id="21" name="Hình ảnh 11" descr=""/>
                           <wp:cNvGraphicFramePr>
                             <a:graphicFrameLocks xmlns:a="http://schemas.openxmlformats.org/drawingml/2006/main" noChangeAspect="1"/>
                           </wp:cNvGraphicFramePr>
@@ -10298,7 +10261,7 @@
                             <a:graphicData uri="http://schemas.openxmlformats.org/drawingml/2006/picture">
                               <pic:pic xmlns:pic="http://schemas.openxmlformats.org/drawingml/2006/picture">
                                 <pic:nvPicPr>
-                                  <pic:cNvPr id="22" name="Hình ảnh 11" descr=""/>
+                                  <pic:cNvPr id="21" name="Hình ảnh 11" descr=""/>
                                   <pic:cNvPicPr>
                                     <a:picLocks noChangeAspect="1" noChangeArrowheads="1"/>
                                   </pic:cNvPicPr>

</xml_diff>

<commit_message>
feat: cap nhat giam sat du an
</commit_message>
<xml_diff>
--- a/docs/MyProjectMgnt.docx
+++ b/docs/MyProjectMgnt.docx
@@ -3892,250 +3892,11 @@
       </w:pPr>
       <w:r>
         <w:rPr/>
-      </w:r>
-    </w:p>
-    <w:p>
-      <w:pPr>
-        <w:pStyle w:val="ListParagraph"/>
-        <w:numPr>
-          <w:ilvl w:val="2"/>
-          <w:numId w:val="5"/>
-        </w:numPr>
-        <w:ind w:left="1620" w:hanging="180"/>
-        <w:rPr>
-          <w:lang w:val="fr-FR"/>
-        </w:rPr>
-      </w:pPr>
-      <w:r>
-        <w:rPr>
-          <w:b/>
-          <w:bCs/>
-          <w:lang w:val="fr-FR"/>
-        </w:rPr>
-        <w:t xml:space="preserve">sources: </w:t>
-      </w:r>
-      <w:r>
-        <w:rPr>
-          <w:lang w:val="fr-FR"/>
-        </w:rPr>
-        <w:t xml:space="preserve">chứa mã nguồn của sản phẩm. </w:t>
-      </w:r>
-      <w:r>
-        <w:rPr>
-          <w:color w:val="FF0000"/>
-          <w:lang w:val="fr-FR"/>
-        </w:rPr>
-        <w:t>Trong học phần này, SV chỉ cần copy tượng trưng một vài file vào đây là được.</w:t>
-      </w:r>
-    </w:p>
-    <w:p>
-      <w:pPr>
-        <w:pStyle w:val="ListParagraph"/>
-        <w:numPr>
-          <w:ilvl w:val="0"/>
-          <w:numId w:val="5"/>
-        </w:numPr>
-        <w:rPr>
-          <w:color w:val="FF0000"/>
-          <w:lang w:val="fr-FR"/>
-        </w:rPr>
-      </w:pPr>
-      <w:r>
-        <w:rPr>
-          <w:lang w:val="fr-FR"/>
-        </w:rPr>
-        <w:t xml:space="preserve">Mỗi thành viên trong nhóm tự soạn thảo và phải upload các chỉnh sửa lên GitHub. </w:t>
-      </w:r>
-      <w:r>
-        <w:rPr>
-          <w:color w:val="FF0000"/>
-          <w:lang w:val="fr-FR"/>
-        </w:rPr>
-        <w:t>Trong học phần này, mỗi SV cần đạt được &gt;=10 commit cho file báo cáo này.</w:t>
-      </w:r>
-    </w:p>
-    <w:p>
-      <w:pPr>
-        <w:pStyle w:val="Normal"/>
-        <w:rPr>
-          <w:rStyle w:val="Strong"/>
-        </w:rPr>
-      </w:pPr>
-      <w:r>
-        <w:rPr/>
-      </w:r>
-    </w:p>
-    <w:p>
-      <w:pPr>
-        <w:pStyle w:val="Normal"/>
-        <w:widowControl/>
-        <w:suppressAutoHyphens w:val="false"/>
-        <w:spacing w:lineRule="auto" w:line="240" w:before="0" w:after="0"/>
-        <w:jc w:val="left"/>
-        <w:rPr>
-          <w:rStyle w:val="Strong"/>
-        </w:rPr>
-      </w:pPr>
-      <w:r>
-        <w:rPr/>
-      </w:r>
-      <w:r>
-        <w:br w:type="page"/>
-      </w:r>
-    </w:p>
-    <w:p>
-      <w:pPr>
-        <w:pStyle w:val="Normal"/>
-        <w:rPr>
-          <w:rStyle w:val="Strong"/>
-        </w:rPr>
-      </w:pPr>
-      <w:r>
-        <w:rPr>
-          <w:rStyle w:val="Strong"/>
-        </w:rPr>
-        <w:t>VỀ QUẢN LÝ CÔNG VIỆC</w:t>
-      </w:r>
-    </w:p>
-    <w:p>
-      <w:pPr>
-        <w:pStyle w:val="Normal"/>
-        <w:rPr/>
-      </w:pPr>
-      <w:r>
-        <w:rPr/>
-        <w:t xml:space="preserve">Sử dụng công cụ MS Planner với tài khoản email trường của SV.   </w:t>
-      </w:r>
-      <w:hyperlink r:id="rId5">
-        <w:r>
-          <w:rPr>
-            <w:webHidden/>
-            <w:rStyle w:val="InternetLink"/>
-          </w:rPr>
-          <w:t>https://tasks.office.com/</w:t>
-        </w:r>
-      </w:hyperlink>
-    </w:p>
-    <w:p>
-      <w:pPr>
-        <w:pStyle w:val="Normal"/>
-        <w:rPr>
-          <w:i/>
-          <w:i/>
-          <w:iCs/>
-        </w:rPr>
-      </w:pPr>
-      <w:r>
-        <w:rPr>
-          <w:i/>
-          <w:iCs/>
-        </w:rPr>
-        <w:t>Gợi ý: yêu cầu này của bài tập lớn có thể tiến hành luôn và ngay, không ảnh hưởng tới phần báo cáo</w:t>
-      </w:r>
-    </w:p>
-    <w:p>
-      <w:pPr>
-        <w:pStyle w:val="Normal"/>
-        <w:rPr>
-          <w:i/>
-          <w:i/>
-          <w:iCs/>
-        </w:rPr>
-      </w:pPr>
-      <w:r>
-        <w:rPr>
-          <w:i/>
-          <w:iCs/>
-        </w:rPr>
-      </w:r>
-    </w:p>
-    <w:p>
-      <w:pPr>
-        <w:pStyle w:val="ListParagraph"/>
-        <w:numPr>
-          <w:ilvl w:val="0"/>
-          <w:numId w:val="6"/>
-        </w:numPr>
-        <w:rPr/>
-      </w:pPr>
-      <w:r>
-        <w:rPr/>
-        <w:t xml:space="preserve"> </w:t>
-      </w:r>
-      <w:r>
-        <w:rPr/>
-        <w:t>Mỗi SV đều phải có tài khoản MS Planner cá nhân.</w:t>
-      </w:r>
-    </w:p>
-    <w:p>
-      <w:pPr>
-        <w:pStyle w:val="ListParagraph"/>
-        <w:numPr>
-          <w:ilvl w:val="0"/>
-          <w:numId w:val="6"/>
-        </w:numPr>
-        <w:rPr/>
-      </w:pPr>
-      <w:r>
-        <w:rPr/>
-        <w:t xml:space="preserve">Tạo một Project chung cho cả nhóm </w:t>
-      </w:r>
-    </w:p>
-    <w:p>
-      <w:pPr>
-        <w:pStyle w:val="ListParagraph"/>
-        <w:numPr>
-          <w:ilvl w:val="0"/>
-          <w:numId w:val="6"/>
-        </w:numPr>
-        <w:rPr/>
-      </w:pPr>
-      <w:r>
-        <w:rPr/>
-        <w:t xml:space="preserve">Add tài khoản giáo viên </w:t>
-      </w:r>
-      <w:hyperlink r:id="rId6">
-        <w:r>
-          <w:rPr>
-            <w:webHidden/>
-            <w:rStyle w:val="InternetLink"/>
-          </w:rPr>
-          <w:t>tien.nguyenduc@hust.edu.vn</w:t>
-        </w:r>
-      </w:hyperlink>
-      <w:r>
-        <w:rPr/>
-        <w:t xml:space="preserve"> như là một thành viên của dự án</w:t>
-      </w:r>
-    </w:p>
-    <w:p>
-      <w:pPr>
-        <w:pStyle w:val="ListParagraph"/>
-        <w:numPr>
-          <w:ilvl w:val="0"/>
-          <w:numId w:val="6"/>
-        </w:numPr>
-        <w:rPr/>
-      </w:pPr>
-      <w:r>
-        <w:rPr/>
-        <w:t>Cấu trúc Project với 3 cột cơ bản (Tùy ý thêm các cột khác)</w:t>
-      </w:r>
-    </w:p>
-    <w:p>
-      <w:pPr>
-        <w:pStyle w:val="ListParagraph"/>
-        <w:ind w:left="720" w:hanging="0"/>
-        <w:jc w:val="center"/>
-        <w:rPr/>
-      </w:pPr>
-      <w:r>
-        <w:rPr/>
         <w:drawing>
-          <wp:inline distT="0" distB="0" distL="0" distR="0">
-            <wp:extent cx="2790825" cy="1711325"/>
+          <wp:inline distT="0" distB="5080" distL="0" distR="1270">
+            <wp:extent cx="760730" cy="490855"/>
             <wp:effectExtent l="0" t="0" r="0" b="0"/>
-            <wp:docPr id="4" name="Picture 4" descr="Image result for kanban"/>
+            <wp:docPr id="4" name="Picture 2" descr=""/>
             <wp:cNvGraphicFramePr>
               <a:graphicFrameLocks xmlns:a="http://schemas.openxmlformats.org/drawingml/2006/main" noChangeAspect="1"/>
             </wp:cNvGraphicFramePr>
@@ -4143,13 +3904,289 @@
               <a:graphicData uri="http://schemas.openxmlformats.org/drawingml/2006/picture">
                 <pic:pic xmlns:pic="http://schemas.openxmlformats.org/drawingml/2006/picture">
                   <pic:nvPicPr>
-                    <pic:cNvPr id="4" name="Picture 4" descr="Image result for kanban"/>
+                    <pic:cNvPr id="4" name="Picture 2" descr=""/>
                     <pic:cNvPicPr>
                       <a:picLocks noChangeAspect="1" noChangeArrowheads="1"/>
                     </pic:cNvPicPr>
                   </pic:nvPicPr>
                   <pic:blipFill>
-                    <a:blip r:embed="rId7"/>
+                    <a:blip r:embed="rId5"/>
+                    <a:stretch>
+                      <a:fillRect/>
+                    </a:stretch>
+                  </pic:blipFill>
+                  <pic:spPr bwMode="auto">
+                    <a:xfrm>
+                      <a:off x="0" y="0"/>
+                      <a:ext cx="760730" cy="490855"/>
+                    </a:xfrm>
+                    <a:prstGeom prst="rect">
+                      <a:avLst/>
+                    </a:prstGeom>
+                  </pic:spPr>
+                </pic:pic>
+              </a:graphicData>
+            </a:graphic>
+          </wp:inline>
+        </w:drawing>
+      </w:r>
+    </w:p>
+    <w:p>
+      <w:pPr>
+        <w:pStyle w:val="ListParagraph"/>
+        <w:numPr>
+          <w:ilvl w:val="2"/>
+          <w:numId w:val="5"/>
+        </w:numPr>
+        <w:ind w:left="1620" w:hanging="180"/>
+        <w:rPr>
+          <w:lang w:val="fr-FR"/>
+        </w:rPr>
+      </w:pPr>
+      <w:r>
+        <w:rPr>
+          <w:b/>
+          <w:bCs/>
+          <w:lang w:val="fr-FR"/>
+        </w:rPr>
+        <w:t xml:space="preserve">sources: </w:t>
+      </w:r>
+      <w:r>
+        <w:rPr>
+          <w:lang w:val="fr-FR"/>
+        </w:rPr>
+        <w:t xml:space="preserve">chứa mã nguồn của sản phẩm. </w:t>
+      </w:r>
+      <w:r>
+        <w:rPr>
+          <w:color w:val="FF0000"/>
+          <w:lang w:val="fr-FR"/>
+        </w:rPr>
+        <w:t>Trong học phần này, SV chỉ cần copy tượng trưng một vài file vào đây là được.</w:t>
+      </w:r>
+    </w:p>
+    <w:p>
+      <w:pPr>
+        <w:pStyle w:val="ListParagraph"/>
+        <w:numPr>
+          <w:ilvl w:val="0"/>
+          <w:numId w:val="5"/>
+        </w:numPr>
+        <w:rPr>
+          <w:color w:val="FF0000"/>
+          <w:lang w:val="fr-FR"/>
+        </w:rPr>
+      </w:pPr>
+      <w:r>
+        <w:rPr>
+          <w:lang w:val="fr-FR"/>
+        </w:rPr>
+        <w:t xml:space="preserve">Mỗi thành viên trong nhóm tự soạn thảo và phải upload các chỉnh sửa lên GitHub. </w:t>
+      </w:r>
+      <w:r>
+        <w:rPr>
+          <w:color w:val="FF0000"/>
+          <w:lang w:val="fr-FR"/>
+        </w:rPr>
+        <w:t>Trong học phần này, mỗi SV cần đạt được &gt;=10 commit cho file báo cáo này.</w:t>
+      </w:r>
+    </w:p>
+    <w:p>
+      <w:pPr>
+        <w:pStyle w:val="Normal"/>
+        <w:rPr>
+          <w:rStyle w:val="Strong"/>
+        </w:rPr>
+      </w:pPr>
+      <w:r>
+        <w:rPr/>
+      </w:r>
+    </w:p>
+    <w:p>
+      <w:pPr>
+        <w:pStyle w:val="Normal"/>
+        <w:widowControl/>
+        <w:suppressAutoHyphens w:val="false"/>
+        <w:spacing w:lineRule="auto" w:line="240" w:before="0" w:after="0"/>
+        <w:jc w:val="left"/>
+        <w:rPr>
+          <w:rStyle w:val="Strong"/>
+        </w:rPr>
+      </w:pPr>
+      <w:r>
+        <w:rPr/>
+      </w:r>
+      <w:r>
+        <w:br w:type="page"/>
+      </w:r>
+    </w:p>
+    <w:p>
+      <w:pPr>
+        <w:pStyle w:val="Normal"/>
+        <w:rPr>
+          <w:rStyle w:val="Strong"/>
+        </w:rPr>
+      </w:pPr>
+      <w:r>
+        <w:rPr>
+          <w:rStyle w:val="Strong"/>
+        </w:rPr>
+        <w:t>VỀ QUẢN LÝ CÔNG VIỆC</w:t>
+      </w:r>
+    </w:p>
+    <w:p>
+      <w:pPr>
+        <w:pStyle w:val="Normal"/>
+        <w:rPr/>
+      </w:pPr>
+      <w:r>
+        <w:rPr/>
+        <w:t xml:space="preserve">Sử dụng công cụ MS Planner với tài khoản email trường của SV.   </w:t>
+      </w:r>
+      <w:hyperlink r:id="rId6">
+        <w:r>
+          <w:rPr>
+            <w:webHidden/>
+            <w:rStyle w:val="InternetLink"/>
+          </w:rPr>
+          <w:t>https://tasks.office.com/</w:t>
+        </w:r>
+      </w:hyperlink>
+    </w:p>
+    <w:p>
+      <w:pPr>
+        <w:pStyle w:val="Normal"/>
+        <w:rPr>
+          <w:i/>
+          <w:i/>
+          <w:iCs/>
+        </w:rPr>
+      </w:pPr>
+      <w:r>
+        <w:rPr>
+          <w:i/>
+          <w:iCs/>
+        </w:rPr>
+        <w:t>Gợi ý: yêu cầu này của bài tập lớn có thể tiến hành luôn và ngay, không ảnh hưởng tới phần báo cáo</w:t>
+      </w:r>
+    </w:p>
+    <w:p>
+      <w:pPr>
+        <w:pStyle w:val="Normal"/>
+        <w:rPr>
+          <w:i/>
+          <w:i/>
+          <w:iCs/>
+        </w:rPr>
+      </w:pPr>
+      <w:r>
+        <w:rPr>
+          <w:i/>
+          <w:iCs/>
+        </w:rPr>
+      </w:r>
+    </w:p>
+    <w:p>
+      <w:pPr>
+        <w:pStyle w:val="ListParagraph"/>
+        <w:numPr>
+          <w:ilvl w:val="0"/>
+          <w:numId w:val="6"/>
+        </w:numPr>
+        <w:rPr/>
+      </w:pPr>
+      <w:r>
+        <w:rPr/>
+        <w:t xml:space="preserve"> </w:t>
+      </w:r>
+      <w:r>
+        <w:rPr/>
+        <w:t>Mỗi SV đều phải có tài khoản MS Planner cá nhân.</w:t>
+      </w:r>
+    </w:p>
+    <w:p>
+      <w:pPr>
+        <w:pStyle w:val="ListParagraph"/>
+        <w:numPr>
+          <w:ilvl w:val="0"/>
+          <w:numId w:val="6"/>
+        </w:numPr>
+        <w:rPr/>
+      </w:pPr>
+      <w:r>
+        <w:rPr/>
+        <w:t xml:space="preserve">Tạo một Project chung cho cả nhóm </w:t>
+      </w:r>
+    </w:p>
+    <w:p>
+      <w:pPr>
+        <w:pStyle w:val="ListParagraph"/>
+        <w:numPr>
+          <w:ilvl w:val="0"/>
+          <w:numId w:val="6"/>
+        </w:numPr>
+        <w:rPr/>
+      </w:pPr>
+      <w:r>
+        <w:rPr/>
+        <w:t xml:space="preserve">Add tài khoản giáo viên </w:t>
+      </w:r>
+      <w:hyperlink r:id="rId7">
+        <w:r>
+          <w:rPr>
+            <w:webHidden/>
+            <w:rStyle w:val="InternetLink"/>
+          </w:rPr>
+          <w:t>tien.nguyenduc@hust.edu.vn</w:t>
+        </w:r>
+      </w:hyperlink>
+      <w:r>
+        <w:rPr/>
+        <w:t xml:space="preserve"> như là một thành viên của dự án</w:t>
+      </w:r>
+    </w:p>
+    <w:p>
+      <w:pPr>
+        <w:pStyle w:val="ListParagraph"/>
+        <w:numPr>
+          <w:ilvl w:val="0"/>
+          <w:numId w:val="6"/>
+        </w:numPr>
+        <w:rPr/>
+      </w:pPr>
+      <w:r>
+        <w:rPr/>
+        <w:t>Cấu trúc Project với 3 cột cơ bản (Tùy ý thêm các cột khác)</w:t>
+      </w:r>
+    </w:p>
+    <w:p>
+      <w:pPr>
+        <w:pStyle w:val="ListParagraph"/>
+        <w:ind w:left="720" w:hanging="0"/>
+        <w:jc w:val="center"/>
+        <w:rPr/>
+      </w:pPr>
+      <w:r>
+        <w:rPr/>
+        <w:drawing>
+          <wp:inline distT="0" distB="0" distL="0" distR="0">
+            <wp:extent cx="2790825" cy="1711325"/>
+            <wp:effectExtent l="0" t="0" r="0" b="0"/>
+            <wp:docPr id="5" name="Picture 4" descr="Image result for kanban"/>
+            <wp:cNvGraphicFramePr>
+              <a:graphicFrameLocks xmlns:a="http://schemas.openxmlformats.org/drawingml/2006/main" noChangeAspect="1"/>
+            </wp:cNvGraphicFramePr>
+            <a:graphic xmlns:a="http://schemas.openxmlformats.org/drawingml/2006/main">
+              <a:graphicData uri="http://schemas.openxmlformats.org/drawingml/2006/picture">
+                <pic:pic xmlns:pic="http://schemas.openxmlformats.org/drawingml/2006/picture">
+                  <pic:nvPicPr>
+                    <pic:cNvPr id="5" name="Picture 4" descr="Image result for kanban"/>
+                    <pic:cNvPicPr>
+                      <a:picLocks noChangeAspect="1" noChangeArrowheads="1"/>
+                    </pic:cNvPicPr>
+                  </pic:nvPicPr>
+                  <pic:blipFill>
+                    <a:blip r:embed="rId8"/>
                     <a:stretch>
                       <a:fillRect/>
                     </a:stretch>
@@ -4245,7 +4282,7 @@
               <wp:inline distT="0" distB="0" distL="114300" distR="114300">
                 <wp:extent cx="2672080" cy="1169670"/>
                 <wp:effectExtent l="0" t="0" r="0" b="0"/>
-                <wp:docPr id="5" name="Canvas 5"/>
+                <wp:docPr id="6" name="Canvas 5"/>
                 <a:graphic xmlns:a="http://schemas.openxmlformats.org/drawingml/2006/main">
                   <a:graphicData uri="http://schemas.microsoft.com/office/word/2010/wordprocessingGroup">
                     <wpg:wgp>
@@ -7036,9 +7073,9 @@
     <w:p>
       <w:pPr>
         <w:sectPr>
-          <w:headerReference w:type="default" r:id="rId8"/>
-          <w:footerReference w:type="default" r:id="rId9"/>
-          <w:footerReference w:type="first" r:id="rId10"/>
+          <w:headerReference w:type="default" r:id="rId9"/>
+          <w:footerReference w:type="default" r:id="rId10"/>
+          <w:footerReference w:type="first" r:id="rId11"/>
           <w:type w:val="nextPage"/>
           <w:pgSz w:w="11906" w:h="16838"/>
           <w:pgMar w:left="1987" w:right="1138" w:header="720" w:top="1138" w:footer="720" w:bottom="1138" w:gutter="0"/>
@@ -7209,7 +7246,7 @@
         </w:rPr>
         <w:t xml:space="preserve">(bắt buộc): </w:t>
       </w:r>
-      <w:hyperlink r:id="rId11">
+      <w:hyperlink r:id="rId12">
         <w:r>
           <w:rPr>
             <w:webHidden/>
@@ -7988,7 +8025,7 @@
           <wp:inline distT="0" distB="0" distL="0" distR="0">
             <wp:extent cx="5575300" cy="2561590"/>
             <wp:effectExtent l="0" t="0" r="0" b="0"/>
-            <wp:docPr id="6" name="Hình ảnh 7" descr=""/>
+            <wp:docPr id="7" name="Hình ảnh 7" descr=""/>
             <wp:cNvGraphicFramePr>
               <a:graphicFrameLocks xmlns:a="http://schemas.openxmlformats.org/drawingml/2006/main" noChangeAspect="1"/>
             </wp:cNvGraphicFramePr>
@@ -7996,13 +8033,13 @@
               <a:graphicData uri="http://schemas.openxmlformats.org/drawingml/2006/picture">
                 <pic:pic xmlns:pic="http://schemas.openxmlformats.org/drawingml/2006/picture">
                   <pic:nvPicPr>
-                    <pic:cNvPr id="6" name="Hình ảnh 7" descr=""/>
+                    <pic:cNvPr id="7" name="Hình ảnh 7" descr=""/>
                     <pic:cNvPicPr>
                       <a:picLocks noChangeAspect="1" noChangeArrowheads="1"/>
                     </pic:cNvPicPr>
                   </pic:nvPicPr>
                   <pic:blipFill>
-                    <a:blip r:embed="rId12"/>
+                    <a:blip r:embed="rId13"/>
                     <a:stretch>
                       <a:fillRect/>
                     </a:stretch>
@@ -8657,7 +8694,7 @@
           <wp:inline distT="0" distB="8890" distL="0" distR="6350">
             <wp:extent cx="5575300" cy="3134360"/>
             <wp:effectExtent l="0" t="0" r="0" b="0"/>
-            <wp:docPr id="7" name="Image1" descr=""/>
+            <wp:docPr id="8" name="Image1" descr=""/>
             <wp:cNvGraphicFramePr>
               <a:graphicFrameLocks xmlns:a="http://schemas.openxmlformats.org/drawingml/2006/main" noChangeAspect="1"/>
             </wp:cNvGraphicFramePr>
@@ -8665,85 +8702,7 @@
               <a:graphicData uri="http://schemas.openxmlformats.org/drawingml/2006/picture">
                 <pic:pic xmlns:pic="http://schemas.openxmlformats.org/drawingml/2006/picture">
                   <pic:nvPicPr>
-                    <pic:cNvPr id="7" name="Image1" descr=""/>
-                    <pic:cNvPicPr>
-                      <a:picLocks noChangeAspect="1" noChangeArrowheads="1"/>
-                    </pic:cNvPicPr>
-                  </pic:nvPicPr>
-                  <pic:blipFill>
-                    <a:blip r:embed="rId13"/>
-                    <a:stretch>
-                      <a:fillRect/>
-                    </a:stretch>
-                  </pic:blipFill>
-                  <pic:spPr bwMode="auto">
-                    <a:xfrm>
-                      <a:off x="0" y="0"/>
-                      <a:ext cx="5575300" cy="3134360"/>
-                    </a:xfrm>
-                    <a:prstGeom prst="rect">
-                      <a:avLst/>
-                    </a:prstGeom>
-                  </pic:spPr>
-                </pic:pic>
-              </a:graphicData>
-            </a:graphic>
-          </wp:inline>
-        </w:drawing>
-      </w:r>
-      <w:r>
-        <w:rPr/>
-        <w:t xml:space="preserve"> </w:t>
-      </w:r>
-    </w:p>
-    <w:p>
-      <w:pPr>
-        <w:pStyle w:val="Normal"/>
-        <w:rPr>
-          <w:lang w:eastAsia="en-US" w:bidi="ar-SA"/>
-        </w:rPr>
-      </w:pPr>
-      <w:r>
-        <w:rPr>
-          <w:lang w:eastAsia="en-US" w:bidi="ar-SA"/>
-        </w:rPr>
-      </w:r>
-    </w:p>
-    <w:p>
-      <w:pPr>
-        <w:pStyle w:val="Normal"/>
-        <w:rPr>
-          <w:lang w:eastAsia="en-US" w:bidi="ar-SA"/>
-        </w:rPr>
-      </w:pPr>
-      <w:r>
-        <w:rPr>
-          <w:lang w:eastAsia="en-US" w:bidi="ar-SA"/>
-        </w:rPr>
-      </w:r>
-    </w:p>
-    <w:p>
-      <w:pPr>
-        <w:pStyle w:val="Normal"/>
-        <w:rPr>
-          <w:lang w:eastAsia="en-US" w:bidi="ar-SA"/>
-        </w:rPr>
-      </w:pPr>
-      <w:r>
-        <w:rPr/>
-        <w:drawing>
-          <wp:inline distT="0" distB="8890" distL="0" distR="6350">
-            <wp:extent cx="5575300" cy="3134360"/>
-            <wp:effectExtent l="0" t="0" r="0" b="0"/>
-            <wp:docPr id="8" name="Image2" descr=""/>
-            <wp:cNvGraphicFramePr>
-              <a:graphicFrameLocks xmlns:a="http://schemas.openxmlformats.org/drawingml/2006/main" noChangeAspect="1"/>
-            </wp:cNvGraphicFramePr>
-            <a:graphic xmlns:a="http://schemas.openxmlformats.org/drawingml/2006/main">
-              <a:graphicData uri="http://schemas.openxmlformats.org/drawingml/2006/picture">
-                <pic:pic xmlns:pic="http://schemas.openxmlformats.org/drawingml/2006/picture">
-                  <pic:nvPicPr>
-                    <pic:cNvPr id="8" name="Image2" descr=""/>
+                    <pic:cNvPr id="8" name="Image1" descr=""/>
                     <pic:cNvPicPr>
                       <a:picLocks noChangeAspect="1" noChangeArrowheads="1"/>
                     </pic:cNvPicPr>
@@ -8769,6 +8728,36 @@
           </wp:inline>
         </w:drawing>
       </w:r>
+      <w:r>
+        <w:rPr/>
+        <w:t xml:space="preserve"> </w:t>
+      </w:r>
+    </w:p>
+    <w:p>
+      <w:pPr>
+        <w:pStyle w:val="Normal"/>
+        <w:rPr>
+          <w:lang w:eastAsia="en-US" w:bidi="ar-SA"/>
+        </w:rPr>
+      </w:pPr>
+      <w:r>
+        <w:rPr>
+          <w:lang w:eastAsia="en-US" w:bidi="ar-SA"/>
+        </w:rPr>
+      </w:r>
+    </w:p>
+    <w:p>
+      <w:pPr>
+        <w:pStyle w:val="Normal"/>
+        <w:rPr>
+          <w:lang w:eastAsia="en-US" w:bidi="ar-SA"/>
+        </w:rPr>
+      </w:pPr>
+      <w:r>
+        <w:rPr>
+          <w:lang w:eastAsia="en-US" w:bidi="ar-SA"/>
+        </w:rPr>
+      </w:r>
     </w:p>
     <w:p>
       <w:pPr>
@@ -8783,7 +8772,7 @@
           <wp:inline distT="0" distB="8890" distL="0" distR="6350">
             <wp:extent cx="5575300" cy="3134360"/>
             <wp:effectExtent l="0" t="0" r="0" b="0"/>
-            <wp:docPr id="9" name="Image3" descr=""/>
+            <wp:docPr id="9" name="Image2" descr=""/>
             <wp:cNvGraphicFramePr>
               <a:graphicFrameLocks xmlns:a="http://schemas.openxmlformats.org/drawingml/2006/main" noChangeAspect="1"/>
             </wp:cNvGraphicFramePr>
@@ -8791,7 +8780,7 @@
               <a:graphicData uri="http://schemas.openxmlformats.org/drawingml/2006/picture">
                 <pic:pic xmlns:pic="http://schemas.openxmlformats.org/drawingml/2006/picture">
                   <pic:nvPicPr>
-                    <pic:cNvPr id="9" name="Image3" descr=""/>
+                    <pic:cNvPr id="9" name="Image2" descr=""/>
                     <pic:cNvPicPr>
                       <a:picLocks noChangeAspect="1" noChangeArrowheads="1"/>
                     </pic:cNvPicPr>
@@ -8831,7 +8820,7 @@
           <wp:inline distT="0" distB="8890" distL="0" distR="6350">
             <wp:extent cx="5575300" cy="3134360"/>
             <wp:effectExtent l="0" t="0" r="0" b="0"/>
-            <wp:docPr id="10" name="Picture 5" descr=""/>
+            <wp:docPr id="10" name="Image3" descr=""/>
             <wp:cNvGraphicFramePr>
               <a:graphicFrameLocks xmlns:a="http://schemas.openxmlformats.org/drawingml/2006/main" noChangeAspect="1"/>
             </wp:cNvGraphicFramePr>
@@ -8839,7 +8828,7 @@
               <a:graphicData uri="http://schemas.openxmlformats.org/drawingml/2006/picture">
                 <pic:pic xmlns:pic="http://schemas.openxmlformats.org/drawingml/2006/picture">
                   <pic:nvPicPr>
-                    <pic:cNvPr id="10" name="Picture 5" descr=""/>
+                    <pic:cNvPr id="10" name="Image3" descr=""/>
                     <pic:cNvPicPr>
                       <a:picLocks noChangeAspect="1" noChangeArrowheads="1"/>
                     </pic:cNvPicPr>
@@ -8879,7 +8868,7 @@
           <wp:inline distT="0" distB="8890" distL="0" distR="6350">
             <wp:extent cx="5575300" cy="3134360"/>
             <wp:effectExtent l="0" t="0" r="0" b="0"/>
-            <wp:docPr id="11" name="Image4" descr=""/>
+            <wp:docPr id="11" name="Picture 5" descr=""/>
             <wp:cNvGraphicFramePr>
               <a:graphicFrameLocks xmlns:a="http://schemas.openxmlformats.org/drawingml/2006/main" noChangeAspect="1"/>
             </wp:cNvGraphicFramePr>
@@ -8887,7 +8876,7 @@
               <a:graphicData uri="http://schemas.openxmlformats.org/drawingml/2006/picture">
                 <pic:pic xmlns:pic="http://schemas.openxmlformats.org/drawingml/2006/picture">
                   <pic:nvPicPr>
-                    <pic:cNvPr id="11" name="Image4" descr=""/>
+                    <pic:cNvPr id="11" name="Picture 5" descr=""/>
                     <pic:cNvPicPr>
                       <a:picLocks noChangeAspect="1" noChangeArrowheads="1"/>
                     </pic:cNvPicPr>
@@ -8927,7 +8916,7 @@
           <wp:inline distT="0" distB="8890" distL="0" distR="6350">
             <wp:extent cx="5575300" cy="3134360"/>
             <wp:effectExtent l="0" t="0" r="0" b="0"/>
-            <wp:docPr id="12" name="Image5" descr=""/>
+            <wp:docPr id="12" name="Image4" descr=""/>
             <wp:cNvGraphicFramePr>
               <a:graphicFrameLocks xmlns:a="http://schemas.openxmlformats.org/drawingml/2006/main" noChangeAspect="1"/>
             </wp:cNvGraphicFramePr>
@@ -8935,7 +8924,7 @@
               <a:graphicData uri="http://schemas.openxmlformats.org/drawingml/2006/picture">
                 <pic:pic xmlns:pic="http://schemas.openxmlformats.org/drawingml/2006/picture">
                   <pic:nvPicPr>
-                    <pic:cNvPr id="12" name="Image5" descr=""/>
+                    <pic:cNvPr id="12" name="Image4" descr=""/>
                     <pic:cNvPicPr>
                       <a:picLocks noChangeAspect="1" noChangeArrowheads="1"/>
                     </pic:cNvPicPr>
@@ -8975,7 +8964,7 @@
           <wp:inline distT="0" distB="8890" distL="0" distR="6350">
             <wp:extent cx="5575300" cy="3134360"/>
             <wp:effectExtent l="0" t="0" r="0" b="0"/>
-            <wp:docPr id="13" name="Image6" descr=""/>
+            <wp:docPr id="13" name="Image5" descr=""/>
             <wp:cNvGraphicFramePr>
               <a:graphicFrameLocks xmlns:a="http://schemas.openxmlformats.org/drawingml/2006/main" noChangeAspect="1"/>
             </wp:cNvGraphicFramePr>
@@ -8983,7 +8972,7 @@
               <a:graphicData uri="http://schemas.openxmlformats.org/drawingml/2006/picture">
                 <pic:pic xmlns:pic="http://schemas.openxmlformats.org/drawingml/2006/picture">
                   <pic:nvPicPr>
-                    <pic:cNvPr id="13" name="Image6" descr=""/>
+                    <pic:cNvPr id="13" name="Image5" descr=""/>
                     <pic:cNvPicPr>
                       <a:picLocks noChangeAspect="1" noChangeArrowheads="1"/>
                     </pic:cNvPicPr>
@@ -9023,7 +9012,7 @@
           <wp:inline distT="0" distB="8890" distL="0" distR="6350">
             <wp:extent cx="5575300" cy="3134360"/>
             <wp:effectExtent l="0" t="0" r="0" b="0"/>
-            <wp:docPr id="14" name="Image7" descr=""/>
+            <wp:docPr id="14" name="Image6" descr=""/>
             <wp:cNvGraphicFramePr>
               <a:graphicFrameLocks xmlns:a="http://schemas.openxmlformats.org/drawingml/2006/main" noChangeAspect="1"/>
             </wp:cNvGraphicFramePr>
@@ -9031,7 +9020,7 @@
               <a:graphicData uri="http://schemas.openxmlformats.org/drawingml/2006/picture">
                 <pic:pic xmlns:pic="http://schemas.openxmlformats.org/drawingml/2006/picture">
                   <pic:nvPicPr>
-                    <pic:cNvPr id="14" name="Image7" descr=""/>
+                    <pic:cNvPr id="14" name="Image6" descr=""/>
                     <pic:cNvPicPr>
                       <a:picLocks noChangeAspect="1" noChangeArrowheads="1"/>
                     </pic:cNvPicPr>
@@ -9060,38 +9049,18 @@
     </w:p>
     <w:p>
       <w:pPr>
-        <w:pStyle w:val="Heading2"/>
-        <w:numPr>
-          <w:ilvl w:val="1"/>
-          <w:numId w:val="3"/>
-        </w:numPr>
+        <w:pStyle w:val="Normal"/>
         <w:rPr>
           <w:lang w:eastAsia="en-US" w:bidi="ar-SA"/>
         </w:rPr>
       </w:pPr>
-      <w:bookmarkStart w:id="23" w:name="_Toc27737560"/>
-      <w:bookmarkEnd w:id="23"/>
-      <w:r>
-        <w:rPr>
-          <w:lang w:eastAsia="en-US" w:bidi="ar-SA"/>
-        </w:rPr>
-        <w:t>Cơ sở dữ liệu</w:t>
-      </w:r>
-    </w:p>
-    <w:p>
-      <w:pPr>
-        <w:pStyle w:val="Normal"/>
-        <w:rPr>
-          <w:lang w:eastAsia="en-US" w:bidi="ar-SA"/>
-        </w:rPr>
-      </w:pPr>
       <w:r>
         <w:rPr/>
         <w:drawing>
-          <wp:inline distT="0" distB="5715" distL="0" distR="6350">
-            <wp:extent cx="5575300" cy="7195185"/>
+          <wp:inline distT="0" distB="8890" distL="0" distR="6350">
+            <wp:extent cx="5575300" cy="3134360"/>
             <wp:effectExtent l="0" t="0" r="0" b="0"/>
-            <wp:docPr id="15" name="Picture 19" descr=""/>
+            <wp:docPr id="15" name="Image7" descr=""/>
             <wp:cNvGraphicFramePr>
               <a:graphicFrameLocks xmlns:a="http://schemas.openxmlformats.org/drawingml/2006/main" noChangeAspect="1"/>
             </wp:cNvGraphicFramePr>
@@ -9099,13 +9068,81 @@
               <a:graphicData uri="http://schemas.openxmlformats.org/drawingml/2006/picture">
                 <pic:pic xmlns:pic="http://schemas.openxmlformats.org/drawingml/2006/picture">
                   <pic:nvPicPr>
-                    <pic:cNvPr id="15" name="Picture 19" descr=""/>
+                    <pic:cNvPr id="15" name="Image7" descr=""/>
                     <pic:cNvPicPr>
                       <a:picLocks noChangeAspect="1" noChangeArrowheads="1"/>
                     </pic:cNvPicPr>
                   </pic:nvPicPr>
                   <pic:blipFill>
                     <a:blip r:embed="rId21"/>
+                    <a:stretch>
+                      <a:fillRect/>
+                    </a:stretch>
+                  </pic:blipFill>
+                  <pic:spPr bwMode="auto">
+                    <a:xfrm>
+                      <a:off x="0" y="0"/>
+                      <a:ext cx="5575300" cy="3134360"/>
+                    </a:xfrm>
+                    <a:prstGeom prst="rect">
+                      <a:avLst/>
+                    </a:prstGeom>
+                  </pic:spPr>
+                </pic:pic>
+              </a:graphicData>
+            </a:graphic>
+          </wp:inline>
+        </w:drawing>
+      </w:r>
+    </w:p>
+    <w:p>
+      <w:pPr>
+        <w:pStyle w:val="Heading2"/>
+        <w:numPr>
+          <w:ilvl w:val="1"/>
+          <w:numId w:val="3"/>
+        </w:numPr>
+        <w:rPr>
+          <w:lang w:eastAsia="en-US" w:bidi="ar-SA"/>
+        </w:rPr>
+      </w:pPr>
+      <w:bookmarkStart w:id="23" w:name="_Toc27737560"/>
+      <w:bookmarkEnd w:id="23"/>
+      <w:r>
+        <w:rPr>
+          <w:lang w:eastAsia="en-US" w:bidi="ar-SA"/>
+        </w:rPr>
+        <w:t>Cơ sở dữ liệu</w:t>
+      </w:r>
+    </w:p>
+    <w:p>
+      <w:pPr>
+        <w:pStyle w:val="Normal"/>
+        <w:rPr>
+          <w:lang w:eastAsia="en-US" w:bidi="ar-SA"/>
+        </w:rPr>
+      </w:pPr>
+      <w:r>
+        <w:rPr/>
+        <w:drawing>
+          <wp:inline distT="0" distB="5715" distL="0" distR="6350">
+            <wp:extent cx="5575300" cy="7195185"/>
+            <wp:effectExtent l="0" t="0" r="0" b="0"/>
+            <wp:docPr id="16" name="Picture 19" descr=""/>
+            <wp:cNvGraphicFramePr>
+              <a:graphicFrameLocks xmlns:a="http://schemas.openxmlformats.org/drawingml/2006/main" noChangeAspect="1"/>
+            </wp:cNvGraphicFramePr>
+            <a:graphic xmlns:a="http://schemas.openxmlformats.org/drawingml/2006/main">
+              <a:graphicData uri="http://schemas.openxmlformats.org/drawingml/2006/picture">
+                <pic:pic xmlns:pic="http://schemas.openxmlformats.org/drawingml/2006/picture">
+                  <pic:nvPicPr>
+                    <pic:cNvPr id="16" name="Picture 19" descr=""/>
+                    <pic:cNvPicPr>
+                      <a:picLocks noChangeAspect="1" noChangeArrowheads="1"/>
+                    </pic:cNvPicPr>
+                  </pic:nvPicPr>
+                  <pic:blipFill>
+                    <a:blip r:embed="rId22"/>
                     <a:stretch>
                       <a:fillRect/>
                     </a:stretch>
@@ -9131,7 +9168,7 @@
           <wp:inline distT="0" distB="0" distL="0" distR="6350">
             <wp:extent cx="5575300" cy="4827270"/>
             <wp:effectExtent l="0" t="0" r="0" b="0"/>
-            <wp:docPr id="16" name="Picture 31" descr=""/>
+            <wp:docPr id="17" name="Picture 31" descr=""/>
             <wp:cNvGraphicFramePr>
               <a:graphicFrameLocks xmlns:a="http://schemas.openxmlformats.org/drawingml/2006/main" noChangeAspect="1"/>
             </wp:cNvGraphicFramePr>
@@ -9139,13 +9176,13 @@
               <a:graphicData uri="http://schemas.openxmlformats.org/drawingml/2006/picture">
                 <pic:pic xmlns:pic="http://schemas.openxmlformats.org/drawingml/2006/picture">
                   <pic:nvPicPr>
-                    <pic:cNvPr id="16" name="Picture 31" descr=""/>
+                    <pic:cNvPr id="17" name="Picture 31" descr=""/>
                     <pic:cNvPicPr>
                       <a:picLocks noChangeAspect="1" noChangeArrowheads="1"/>
                     </pic:cNvPicPr>
                   </pic:nvPicPr>
                   <pic:blipFill>
-                    <a:blip r:embed="rId22"/>
+                    <a:blip r:embed="rId23"/>
                     <a:stretch>
                       <a:fillRect/>
                     </a:stretch>
@@ -9638,7 +9675,7 @@
           <wp:inline distT="0" distB="0" distL="0" distR="6350">
             <wp:extent cx="5575300" cy="3335020"/>
             <wp:effectExtent l="0" t="0" r="0" b="0"/>
-            <wp:docPr id="17" name="Image8" descr=""/>
+            <wp:docPr id="18" name="Image8" descr=""/>
             <wp:cNvGraphicFramePr>
               <a:graphicFrameLocks xmlns:a="http://schemas.openxmlformats.org/drawingml/2006/main" noChangeAspect="1"/>
             </wp:cNvGraphicFramePr>
@@ -9646,13 +9683,13 @@
               <a:graphicData uri="http://schemas.openxmlformats.org/drawingml/2006/picture">
                 <pic:pic xmlns:pic="http://schemas.openxmlformats.org/drawingml/2006/picture">
                   <pic:nvPicPr>
-                    <pic:cNvPr id="17" name="Image8" descr=""/>
+                    <pic:cNvPr id="18" name="Image8" descr=""/>
                     <pic:cNvPicPr>
                       <a:picLocks noChangeAspect="1" noChangeArrowheads="1"/>
                     </pic:cNvPicPr>
                   </pic:nvPicPr>
                   <pic:blipFill>
-                    <a:blip r:embed="rId23"/>
+                    <a:blip r:embed="rId24"/>
                     <a:stretch>
                       <a:fillRect/>
                     </a:stretch>
@@ -9704,7 +9741,7 @@
         </w:rPr>
         <w:t xml:space="preserve">[1] </w:t>
       </w:r>
-      <w:hyperlink r:id="rId24">
+      <w:hyperlink r:id="rId25">
         <w:r>
           <w:rPr>
             <w:webHidden/>
@@ -9723,7 +9760,7 @@
         <w:rPr/>
         <w:t xml:space="preserve">[2] </w:t>
       </w:r>
-      <w:hyperlink r:id="rId25">
+      <w:hyperlink r:id="rId26">
         <w:r>
           <w:rPr>
             <w:webHidden/>
@@ -9742,7 +9779,7 @@
         <w:rPr/>
         <w:t xml:space="preserve">[3] </w:t>
       </w:r>
-      <w:hyperlink r:id="rId26">
+      <w:hyperlink r:id="rId27">
         <w:r>
           <w:rPr>
             <w:webHidden/>
@@ -9879,8 +9916,8 @@
       </w:r>
     </w:p>
     <w:sectPr>
-      <w:headerReference w:type="default" r:id="rId27"/>
-      <w:footerReference w:type="default" r:id="rId28"/>
+      <w:headerReference w:type="default" r:id="rId28"/>
+      <w:footerReference w:type="default" r:id="rId29"/>
       <w:type w:val="nextPage"/>
       <w:pgSz w:w="11906" w:h="16838"/>
       <w:pgMar w:left="1987" w:right="1138" w:header="720" w:top="1138" w:footer="720" w:bottom="1138" w:gutter="0"/>
@@ -10133,7 +10170,7 @@
               <wp:extent cx="907415" cy="389890"/>
               <wp:effectExtent l="0" t="0" r="8255" b="0"/>
               <wp:wrapNone/>
-              <wp:docPr id="18" name="Text Box 14"/>
+              <wp:docPr id="19" name="Text Box 14"/>
               <a:graphic xmlns:a="http://schemas.openxmlformats.org/drawingml/2006/main">
                 <a:graphicData uri="http://schemas.microsoft.com/office/word/2010/wordprocessingShape">
                   <wps:wsp>
@@ -10180,7 +10217,7 @@
                               <wp:inline distT="0" distB="0" distL="0" distR="2540">
                                 <wp:extent cx="741045" cy="401955"/>
                                 <wp:effectExtent l="0" t="0" r="0" b="0"/>
-                                <wp:docPr id="20" name="Hình ảnh 11" descr=""/>
+                                <wp:docPr id="21" name="Hình ảnh 11" descr=""/>
                                 <wp:cNvGraphicFramePr>
                                   <a:graphicFrameLocks xmlns:a="http://schemas.openxmlformats.org/drawingml/2006/main" noChangeAspect="1"/>
                                 </wp:cNvGraphicFramePr>
@@ -10188,7 +10225,7 @@
                                   <a:graphicData uri="http://schemas.openxmlformats.org/drawingml/2006/picture">
                                     <pic:pic xmlns:pic="http://schemas.openxmlformats.org/drawingml/2006/picture">
                                       <pic:nvPicPr>
-                                        <pic:cNvPr id="20" name="Hình ảnh 11" descr=""/>
+                                        <pic:cNvPr id="21" name="Hình ảnh 11" descr=""/>
                                         <pic:cNvPicPr>
                                           <a:picLocks noChangeAspect="1" noChangeArrowheads="1"/>
                                         </pic:cNvPicPr>
@@ -10253,7 +10290,7 @@
                         <wp:inline distT="0" distB="0" distL="0" distR="2540">
                           <wp:extent cx="741045" cy="401955"/>
                           <wp:effectExtent l="0" t="0" r="0" b="0"/>
-                          <wp:docPr id="21" name="Hình ảnh 11" descr=""/>
+                          <wp:docPr id="22" name="Hình ảnh 11" descr=""/>
                           <wp:cNvGraphicFramePr>
                             <a:graphicFrameLocks xmlns:a="http://schemas.openxmlformats.org/drawingml/2006/main" noChangeAspect="1"/>
                           </wp:cNvGraphicFramePr>
@@ -10261,7 +10298,7 @@
                             <a:graphicData uri="http://schemas.openxmlformats.org/drawingml/2006/picture">
                               <pic:pic xmlns:pic="http://schemas.openxmlformats.org/drawingml/2006/picture">
                                 <pic:nvPicPr>
-                                  <pic:cNvPr id="21" name="Hình ảnh 11" descr=""/>
+                                  <pic:cNvPr id="22" name="Hình ảnh 11" descr=""/>
                                   <pic:cNvPicPr>
                                     <a:picLocks noChangeAspect="1" noChangeArrowheads="1"/>
                                   </pic:cNvPicPr>

</xml_diff>